<commit_message>
Adición de un requrimiento
</commit_message>
<xml_diff>
--- a/Documentation/Requerimientos.docx
+++ b/Documentation/Requerimientos.docx
@@ -1,6 +1,6 @@
 
 <file path=word/document.xml><?xml version="1.0" encoding="utf-8"?>
-<w:document xmlns:wpc="http://schemas.microsoft.com/office/word/2010/wordprocessingCanvas" xmlns:cx="http://schemas.microsoft.com/office/drawing/2014/chartex" xmlns:mc="http://schemas.openxmlformats.org/markup-compatibility/2006" xmlns:o="urn:schemas-microsoft-com:office:office" xmlns:r="http://schemas.openxmlformats.org/officeDocument/2006/relationships" xmlns:m="http://schemas.openxmlformats.org/officeDocument/2006/math" xmlns:v="urn:schemas-microsoft-com:vml" xmlns:wp14="http://schemas.microsoft.com/office/word/2010/wordprocessingDrawing" xmlns:wp="http://schemas.openxmlformats.org/drawingml/2006/wordprocessingDrawing" xmlns:w10="urn:schemas-microsoft-com:office:word" xmlns:w="http://schemas.openxmlformats.org/wordprocessingml/2006/main" xmlns:w14="http://schemas.microsoft.com/office/word/2010/wordml" xmlns:w15="http://schemas.microsoft.com/office/word/2012/wordml" xmlns:w16se="http://schemas.microsoft.com/office/word/2015/wordml/symex" xmlns:wpg="http://schemas.microsoft.com/office/word/2010/wordprocessingGroup" xmlns:wpi="http://schemas.microsoft.com/office/word/2010/wordprocessingInk" xmlns:wne="http://schemas.microsoft.com/office/word/2006/wordml" xmlns:wps="http://schemas.microsoft.com/office/word/2010/wordprocessingShape" mc:Ignorable="w14 w15 w16se wp14">
+<w:document xmlns:wpc="http://schemas.microsoft.com/office/word/2010/wordprocessingCanvas" xmlns:cx="http://schemas.microsoft.com/office/drawing/2014/chartex" xmlns:cx1="http://schemas.microsoft.com/office/drawing/2015/9/8/chartex" xmlns:cx2="http://schemas.microsoft.com/office/drawing/2015/10/21/chartex" xmlns:cx3="http://schemas.microsoft.com/office/drawing/2016/5/9/chartex" xmlns:cx4="http://schemas.microsoft.com/office/drawing/2016/5/10/chartex" xmlns:cx5="http://schemas.microsoft.com/office/drawing/2016/5/11/chartex" xmlns:cx6="http://schemas.microsoft.com/office/drawing/2016/5/12/chartex" xmlns:cx7="http://schemas.microsoft.com/office/drawing/2016/5/13/chartex" xmlns:cx8="http://schemas.microsoft.com/office/drawing/2016/5/14/chartex" xmlns:mc="http://schemas.openxmlformats.org/markup-compatibility/2006" xmlns:aink="http://schemas.microsoft.com/office/drawing/2016/ink" xmlns:am3d="http://schemas.microsoft.com/office/drawing/2017/model3d" xmlns:o="urn:schemas-microsoft-com:office:office" xmlns:r="http://schemas.openxmlformats.org/officeDocument/2006/relationships" xmlns:m="http://schemas.openxmlformats.org/officeDocument/2006/math" xmlns:v="urn:schemas-microsoft-com:vml" xmlns:wp14="http://schemas.microsoft.com/office/word/2010/wordprocessingDrawing" xmlns:wp="http://schemas.openxmlformats.org/drawingml/2006/wordprocessingDrawing" xmlns:w10="urn:schemas-microsoft-com:office:word" xmlns:w="http://schemas.openxmlformats.org/wordprocessingml/2006/main" xmlns:w14="http://schemas.microsoft.com/office/word/2010/wordml" xmlns:w15="http://schemas.microsoft.com/office/word/2012/wordml" xmlns:w16cid="http://schemas.microsoft.com/office/word/2016/wordml/cid" xmlns:w16se="http://schemas.microsoft.com/office/word/2015/wordml/symex" xmlns:wpg="http://schemas.microsoft.com/office/word/2010/wordprocessingGroup" xmlns:wpi="http://schemas.microsoft.com/office/word/2010/wordprocessingInk" xmlns:wne="http://schemas.microsoft.com/office/word/2006/wordml" xmlns:wps="http://schemas.microsoft.com/office/word/2010/wordprocessingShape" mc:Ignorable="w14 w15 w16se w16cid wp14">
   <w:body>
     <w:p>
       <w:pPr>
@@ -638,6 +638,14 @@
                 <w:lang w:val="es-CO"/>
               </w:rPr>
               <w:t xml:space="preserve">jor a peor puntaje de los usuarios del programa </w:t>
+            </w:r>
+            <w:r>
+              <w:rPr>
+                <w:rFonts w:ascii="Arial" w:hAnsi="Arial" w:cs="Arial"/>
+                <w:sz w:val="24"/>
+                <w:lang w:val="es-CO"/>
+              </w:rPr>
+              <w:t xml:space="preserve">desde </w:t>
             </w:r>
             <w:r>
               <w:rPr>
@@ -2086,6 +2094,451 @@
           <w:rFonts w:ascii="Arial" w:hAnsi="Arial" w:cs="Arial"/>
           <w:b/>
           <w:sz w:val="24"/>
+          <w:lang w:val="es-CO"/>
+        </w:rPr>
+      </w:pPr>
+    </w:p>
+    <w:tbl>
+      <w:tblPr>
+        <w:tblStyle w:val="Tablaconcuadrcula"/>
+        <w:tblW w:w="0" w:type="auto"/>
+        <w:tblLook w:val="04A0" w:firstRow="1" w:lastRow="0" w:firstColumn="1" w:lastColumn="0" w:noHBand="0" w:noVBand="1"/>
+      </w:tblPr>
+      <w:tblGrid>
+        <w:gridCol w:w="1705"/>
+        <w:gridCol w:w="7123"/>
+      </w:tblGrid>
+      <w:tr>
+        <w:trPr>
+          <w:trHeight w:val="337"/>
+        </w:trPr>
+        <w:tc>
+          <w:tcPr>
+            <w:tcW w:w="1705" w:type="dxa"/>
+            <w:shd w:val="clear" w:color="auto" w:fill="D9D9D9" w:themeFill="background1" w:themeFillShade="D9"/>
+          </w:tcPr>
+          <w:p>
+            <w:pPr>
+              <w:rPr>
+                <w:rFonts w:ascii="Arial" w:hAnsi="Arial" w:cs="Arial"/>
+                <w:b/>
+                <w:sz w:val="24"/>
+              </w:rPr>
+            </w:pPr>
+            <w:proofErr w:type="spellStart"/>
+            <w:r>
+              <w:rPr>
+                <w:rFonts w:ascii="Arial" w:hAnsi="Arial" w:cs="Arial"/>
+                <w:b/>
+                <w:sz w:val="24"/>
+              </w:rPr>
+              <w:lastRenderedPageBreak/>
+              <w:t>Nombre</w:t>
+            </w:r>
+            <w:proofErr w:type="spellEnd"/>
+          </w:p>
+        </w:tc>
+        <w:tc>
+          <w:tcPr>
+            <w:tcW w:w="7123" w:type="dxa"/>
+          </w:tcPr>
+          <w:p>
+            <w:pPr>
+              <w:rPr>
+                <w:rFonts w:ascii="Arial" w:hAnsi="Arial" w:cs="Arial"/>
+                <w:sz w:val="24"/>
+                <w:lang w:val="es-CO"/>
+              </w:rPr>
+            </w:pPr>
+            <w:r>
+              <w:rPr>
+                <w:rFonts w:ascii="Arial" w:hAnsi="Arial" w:cs="Arial"/>
+                <w:b/>
+                <w:sz w:val="24"/>
+                <w:lang w:val="es-CO"/>
+              </w:rPr>
+              <w:t>R-</w:t>
+            </w:r>
+            <w:r>
+              <w:rPr>
+                <w:rFonts w:ascii="Arial" w:hAnsi="Arial" w:cs="Arial"/>
+                <w:b/>
+                <w:sz w:val="24"/>
+                <w:lang w:val="es-CO"/>
+              </w:rPr>
+              <w:t>7</w:t>
+            </w:r>
+            <w:r>
+              <w:rPr>
+                <w:rFonts w:ascii="Arial" w:hAnsi="Arial" w:cs="Arial"/>
+                <w:b/>
+                <w:sz w:val="24"/>
+                <w:lang w:val="es-CO"/>
+              </w:rPr>
+              <w:t>:</w:t>
+            </w:r>
+            <w:r>
+              <w:rPr>
+                <w:rFonts w:ascii="Arial" w:hAnsi="Arial" w:cs="Arial"/>
+                <w:sz w:val="24"/>
+                <w:lang w:val="es-CO"/>
+              </w:rPr>
+              <w:t xml:space="preserve"> Consultar </w:t>
+            </w:r>
+            <w:r>
+              <w:rPr>
+                <w:rFonts w:ascii="Arial" w:hAnsi="Arial" w:cs="Arial"/>
+                <w:sz w:val="24"/>
+                <w:lang w:val="es-CO"/>
+              </w:rPr>
+              <w:t>El grupo de personas que hace más probable que una publicación</w:t>
+            </w:r>
+            <w:r>
+              <w:rPr>
+                <w:rFonts w:ascii="Arial" w:hAnsi="Arial" w:cs="Arial"/>
+                <w:sz w:val="24"/>
+                <w:lang w:val="es-CO"/>
+              </w:rPr>
+              <w:t xml:space="preserve"> hecha por un usuario</w:t>
+            </w:r>
+            <w:r>
+              <w:rPr>
+                <w:rFonts w:ascii="Arial" w:hAnsi="Arial" w:cs="Arial"/>
+                <w:sz w:val="24"/>
+                <w:lang w:val="es-CO"/>
+              </w:rPr>
+              <w:t xml:space="preserve"> la vea otr</w:t>
+            </w:r>
+            <w:r>
+              <w:rPr>
+                <w:rFonts w:ascii="Arial" w:hAnsi="Arial" w:cs="Arial"/>
+                <w:sz w:val="24"/>
+                <w:lang w:val="es-CO"/>
+              </w:rPr>
+              <w:t>o usuario.</w:t>
+            </w:r>
+          </w:p>
+        </w:tc>
+      </w:tr>
+      <w:tr>
+        <w:trPr>
+          <w:trHeight w:val="886"/>
+        </w:trPr>
+        <w:tc>
+          <w:tcPr>
+            <w:tcW w:w="1705" w:type="dxa"/>
+            <w:shd w:val="clear" w:color="auto" w:fill="D9D9D9" w:themeFill="background1" w:themeFillShade="D9"/>
+          </w:tcPr>
+          <w:p>
+            <w:pPr>
+              <w:rPr>
+                <w:rFonts w:ascii="Arial" w:hAnsi="Arial" w:cs="Arial"/>
+                <w:b/>
+                <w:sz w:val="24"/>
+                <w:lang w:val="es-CO"/>
+              </w:rPr>
+            </w:pPr>
+          </w:p>
+          <w:p>
+            <w:pPr>
+              <w:rPr>
+                <w:rFonts w:ascii="Arial" w:hAnsi="Arial" w:cs="Arial"/>
+                <w:b/>
+                <w:sz w:val="24"/>
+              </w:rPr>
+            </w:pPr>
+            <w:proofErr w:type="spellStart"/>
+            <w:r>
+              <w:rPr>
+                <w:rFonts w:ascii="Arial" w:hAnsi="Arial" w:cs="Arial"/>
+                <w:b/>
+                <w:sz w:val="24"/>
+              </w:rPr>
+              <w:t>Descripcion</w:t>
+            </w:r>
+            <w:proofErr w:type="spellEnd"/>
+          </w:p>
+        </w:tc>
+        <w:tc>
+          <w:tcPr>
+            <w:tcW w:w="7123" w:type="dxa"/>
+          </w:tcPr>
+          <w:p>
+            <w:pPr>
+              <w:rPr>
+                <w:rFonts w:ascii="Arial" w:hAnsi="Arial" w:cs="Arial"/>
+                <w:sz w:val="24"/>
+                <w:lang w:val="es-CO"/>
+              </w:rPr>
+            </w:pPr>
+            <w:r>
+              <w:rPr>
+                <w:rFonts w:ascii="Arial" w:hAnsi="Arial" w:cs="Arial"/>
+                <w:sz w:val="24"/>
+                <w:lang w:val="es-CO"/>
+              </w:rPr>
+              <w:t>El programa analiza</w:t>
+            </w:r>
+            <w:r>
+              <w:rPr>
+                <w:rFonts w:ascii="Arial" w:hAnsi="Arial" w:cs="Arial"/>
+                <w:sz w:val="24"/>
+                <w:lang w:val="es-CO"/>
+              </w:rPr>
+              <w:t xml:space="preserve"> las relaciones entre dos usuarios y determina las personas que compartirían la publicación de tal manera que alguien más la vea</w:t>
+            </w:r>
+            <w:r>
+              <w:rPr>
+                <w:rFonts w:ascii="Arial" w:hAnsi="Arial" w:cs="Arial"/>
+                <w:sz w:val="24"/>
+                <w:lang w:val="es-CO"/>
+              </w:rPr>
+              <w:t>.</w:t>
+            </w:r>
+          </w:p>
+          <w:p>
+            <w:pPr>
+              <w:rPr>
+                <w:rFonts w:ascii="Arial" w:hAnsi="Arial" w:cs="Arial"/>
+                <w:sz w:val="24"/>
+                <w:lang w:val="es-CO"/>
+              </w:rPr>
+            </w:pPr>
+          </w:p>
+        </w:tc>
+      </w:tr>
+      <w:tr>
+        <w:trPr>
+          <w:trHeight w:val="688"/>
+        </w:trPr>
+        <w:tc>
+          <w:tcPr>
+            <w:tcW w:w="1705" w:type="dxa"/>
+            <w:shd w:val="clear" w:color="auto" w:fill="D9D9D9" w:themeFill="background1" w:themeFillShade="D9"/>
+          </w:tcPr>
+          <w:p>
+            <w:pPr>
+              <w:rPr>
+                <w:rFonts w:ascii="Arial" w:hAnsi="Arial" w:cs="Arial"/>
+                <w:b/>
+                <w:sz w:val="24"/>
+                <w:lang w:val="es-CO"/>
+              </w:rPr>
+            </w:pPr>
+          </w:p>
+          <w:p>
+            <w:pPr>
+              <w:rPr>
+                <w:rFonts w:ascii="Arial" w:hAnsi="Arial" w:cs="Arial"/>
+                <w:b/>
+                <w:sz w:val="24"/>
+              </w:rPr>
+            </w:pPr>
+            <w:r>
+              <w:rPr>
+                <w:rFonts w:ascii="Arial" w:hAnsi="Arial" w:cs="Arial"/>
+                <w:b/>
+                <w:sz w:val="24"/>
+              </w:rPr>
+              <w:t>Entradas</w:t>
+            </w:r>
+          </w:p>
+        </w:tc>
+        <w:tc>
+          <w:tcPr>
+            <w:tcW w:w="7123" w:type="dxa"/>
+          </w:tcPr>
+          <w:p>
+            <w:pPr>
+              <w:rPr>
+                <w:rFonts w:ascii="Arial" w:hAnsi="Arial" w:cs="Arial"/>
+                <w:sz w:val="24"/>
+              </w:rPr>
+            </w:pPr>
+            <w:r>
+              <w:rPr>
+                <w:rFonts w:ascii="Arial" w:hAnsi="Arial" w:cs="Arial"/>
+                <w:sz w:val="24"/>
+              </w:rPr>
+              <w:t xml:space="preserve">El </w:t>
+            </w:r>
+            <w:proofErr w:type="spellStart"/>
+            <w:r>
+              <w:rPr>
+                <w:rFonts w:ascii="Arial" w:hAnsi="Arial" w:cs="Arial"/>
+                <w:sz w:val="24"/>
+              </w:rPr>
+              <w:t>usuario</w:t>
+            </w:r>
+            <w:proofErr w:type="spellEnd"/>
+            <w:r>
+              <w:rPr>
+                <w:rFonts w:ascii="Arial" w:hAnsi="Arial" w:cs="Arial"/>
+                <w:sz w:val="24"/>
+              </w:rPr>
+              <w:t xml:space="preserve"> que </w:t>
+            </w:r>
+            <w:proofErr w:type="spellStart"/>
+            <w:r>
+              <w:rPr>
+                <w:rFonts w:ascii="Arial" w:hAnsi="Arial" w:cs="Arial"/>
+                <w:sz w:val="24"/>
+              </w:rPr>
+              <w:t>comparte</w:t>
+            </w:r>
+            <w:proofErr w:type="spellEnd"/>
+            <w:r>
+              <w:rPr>
+                <w:rFonts w:ascii="Arial" w:hAnsi="Arial" w:cs="Arial"/>
+                <w:sz w:val="24"/>
+              </w:rPr>
+              <w:t xml:space="preserve"> la </w:t>
+            </w:r>
+            <w:proofErr w:type="spellStart"/>
+            <w:r>
+              <w:rPr>
+                <w:rFonts w:ascii="Arial" w:hAnsi="Arial" w:cs="Arial"/>
+                <w:sz w:val="24"/>
+              </w:rPr>
+              <w:t>publicación</w:t>
+            </w:r>
+            <w:proofErr w:type="spellEnd"/>
+            <w:r>
+              <w:rPr>
+                <w:rFonts w:ascii="Arial" w:hAnsi="Arial" w:cs="Arial"/>
+                <w:sz w:val="24"/>
+              </w:rPr>
+              <w:t xml:space="preserve">, el </w:t>
+            </w:r>
+            <w:proofErr w:type="spellStart"/>
+            <w:r>
+              <w:rPr>
+                <w:rFonts w:ascii="Arial" w:hAnsi="Arial" w:cs="Arial"/>
+                <w:sz w:val="24"/>
+              </w:rPr>
+              <w:t>usuario</w:t>
+            </w:r>
+            <w:proofErr w:type="spellEnd"/>
+            <w:r>
+              <w:rPr>
+                <w:rFonts w:ascii="Arial" w:hAnsi="Arial" w:cs="Arial"/>
+                <w:sz w:val="24"/>
+              </w:rPr>
+              <w:t xml:space="preserve"> que la </w:t>
+            </w:r>
+            <w:proofErr w:type="spellStart"/>
+            <w:r>
+              <w:rPr>
+                <w:rFonts w:ascii="Arial" w:hAnsi="Arial" w:cs="Arial"/>
+                <w:sz w:val="24"/>
+              </w:rPr>
+              <w:t>recive</w:t>
+            </w:r>
+            <w:proofErr w:type="spellEnd"/>
+            <w:r>
+              <w:rPr>
+                <w:rFonts w:ascii="Arial" w:hAnsi="Arial" w:cs="Arial"/>
+                <w:sz w:val="24"/>
+              </w:rPr>
+              <w:t>.</w:t>
+            </w:r>
+          </w:p>
+        </w:tc>
+      </w:tr>
+      <w:tr>
+        <w:trPr>
+          <w:trHeight w:val="769"/>
+        </w:trPr>
+        <w:tc>
+          <w:tcPr>
+            <w:tcW w:w="1705" w:type="dxa"/>
+            <w:shd w:val="clear" w:color="auto" w:fill="D9D9D9" w:themeFill="background1" w:themeFillShade="D9"/>
+          </w:tcPr>
+          <w:p>
+            <w:pPr>
+              <w:rPr>
+                <w:rFonts w:ascii="Arial" w:hAnsi="Arial" w:cs="Arial"/>
+                <w:b/>
+                <w:sz w:val="24"/>
+              </w:rPr>
+            </w:pPr>
+          </w:p>
+          <w:p>
+            <w:pPr>
+              <w:rPr>
+                <w:rFonts w:ascii="Arial" w:hAnsi="Arial" w:cs="Arial"/>
+                <w:b/>
+                <w:sz w:val="24"/>
+              </w:rPr>
+            </w:pPr>
+            <w:proofErr w:type="spellStart"/>
+            <w:r>
+              <w:rPr>
+                <w:rFonts w:ascii="Arial" w:hAnsi="Arial" w:cs="Arial"/>
+                <w:b/>
+                <w:sz w:val="24"/>
+              </w:rPr>
+              <w:t>Salidas</w:t>
+            </w:r>
+            <w:proofErr w:type="spellEnd"/>
+          </w:p>
+        </w:tc>
+        <w:tc>
+          <w:tcPr>
+            <w:tcW w:w="7123" w:type="dxa"/>
+          </w:tcPr>
+          <w:p>
+            <w:pPr>
+              <w:rPr>
+                <w:rFonts w:ascii="Arial" w:hAnsi="Arial" w:cs="Arial"/>
+                <w:sz w:val="24"/>
+                <w:lang w:val="es-CO"/>
+              </w:rPr>
+            </w:pPr>
+            <w:r>
+              <w:rPr>
+                <w:rFonts w:ascii="Arial" w:hAnsi="Arial" w:cs="Arial"/>
+                <w:sz w:val="24"/>
+                <w:lang w:val="es-CO"/>
+              </w:rPr>
+              <w:t xml:space="preserve">El </w:t>
+            </w:r>
+            <w:r>
+              <w:rPr>
+                <w:rFonts w:ascii="Arial" w:hAnsi="Arial" w:cs="Arial"/>
+                <w:sz w:val="24"/>
+                <w:lang w:val="es-CO"/>
+              </w:rPr>
+              <w:t>grupo de personas que comparten la publicación</w:t>
+            </w:r>
+            <w:r>
+              <w:rPr>
+                <w:rFonts w:ascii="Arial" w:hAnsi="Arial" w:cs="Arial"/>
+                <w:sz w:val="24"/>
+                <w:lang w:val="es-CO"/>
+              </w:rPr>
+              <w:t>.</w:t>
+            </w:r>
+          </w:p>
+        </w:tc>
+      </w:tr>
+    </w:tbl>
+    <w:p>
+      <w:pPr>
+        <w:rPr>
+          <w:rFonts w:ascii="Arial" w:hAnsi="Arial" w:cs="Arial"/>
+          <w:b/>
+          <w:sz w:val="24"/>
+          <w:lang w:val="es-CO"/>
+        </w:rPr>
+      </w:pPr>
+    </w:p>
+    <w:p>
+      <w:pPr>
+        <w:rPr>
+          <w:rFonts w:ascii="Arial" w:hAnsi="Arial" w:cs="Arial"/>
+          <w:b/>
+          <w:sz w:val="24"/>
         </w:rPr>
       </w:pPr>
       <w:bookmarkStart w:id="0" w:name="_GoBack"/>
@@ -2102,7 +2555,7 @@
 </file>
 
 <file path=word/styles.xml><?xml version="1.0" encoding="utf-8"?>
-<w:styles xmlns:mc="http://schemas.openxmlformats.org/markup-compatibility/2006" xmlns:r="http://schemas.openxmlformats.org/officeDocument/2006/relationships" xmlns:w="http://schemas.openxmlformats.org/wordprocessingml/2006/main" xmlns:w14="http://schemas.microsoft.com/office/word/2010/wordml" xmlns:w15="http://schemas.microsoft.com/office/word/2012/wordml" xmlns:w16se="http://schemas.microsoft.com/office/word/2015/wordml/symex" mc:Ignorable="w14 w15 w16se">
+<w:styles xmlns:mc="http://schemas.openxmlformats.org/markup-compatibility/2006" xmlns:r="http://schemas.openxmlformats.org/officeDocument/2006/relationships" xmlns:w="http://schemas.openxmlformats.org/wordprocessingml/2006/main" xmlns:w14="http://schemas.microsoft.com/office/word/2010/wordml" xmlns:w15="http://schemas.microsoft.com/office/word/2012/wordml" xmlns:w16cid="http://schemas.microsoft.com/office/word/2016/wordml/cid" xmlns:w16se="http://schemas.microsoft.com/office/word/2015/wordml/symex" mc:Ignorable="w14 w15 w16se w16cid">
   <w:docDefaults>
     <w:rPrDefault>
       <w:rPr>
@@ -2118,7 +2571,7 @@
       </w:pPr>
     </w:pPrDefault>
   </w:docDefaults>
-  <w:latentStyles w:defLockedState="0" w:defUIPriority="99" w:defSemiHidden="0" w:defUnhideWhenUsed="0" w:defQFormat="0" w:count="371">
+  <w:latentStyles w:defLockedState="0" w:defUIPriority="99" w:defSemiHidden="0" w:defUnhideWhenUsed="0" w:defQFormat="0" w:count="376">
     <w:lsdException w:name="Normal" w:uiPriority="0" w:qFormat="1"/>
     <w:lsdException w:name="heading 1" w:uiPriority="9" w:qFormat="1"/>
     <w:lsdException w:name="heading 2" w:semiHidden="1" w:uiPriority="9" w:unhideWhenUsed="1" w:qFormat="1"/>
@@ -2224,7 +2677,6 @@
     <w:lsdException w:name="HTML Sample" w:semiHidden="1" w:unhideWhenUsed="1"/>
     <w:lsdException w:name="HTML Typewriter" w:semiHidden="1" w:unhideWhenUsed="1"/>
     <w:lsdException w:name="HTML Variable" w:semiHidden="1" w:unhideWhenUsed="1"/>
-    <w:lsdException w:name="Normal Table" w:semiHidden="1" w:unhideWhenUsed="1"/>
     <w:lsdException w:name="annotation subject" w:semiHidden="1" w:unhideWhenUsed="1"/>
     <w:lsdException w:name="No List" w:semiHidden="1" w:unhideWhenUsed="1"/>
     <w:lsdException w:name="Outline List 1" w:semiHidden="1" w:unhideWhenUsed="1"/>
@@ -2267,11 +2719,8 @@
     <w:lsdException w:name="Table Contemporary" w:semiHidden="1" w:unhideWhenUsed="1"/>
     <w:lsdException w:name="Table Elegant" w:semiHidden="1" w:unhideWhenUsed="1"/>
     <w:lsdException w:name="Table Professional" w:semiHidden="1" w:unhideWhenUsed="1"/>
-    <w:lsdException w:name="Table Subtle 1" w:semiHidden="1" w:unhideWhenUsed="1"/>
     <w:lsdException w:name="Table Subtle 2" w:semiHidden="1" w:unhideWhenUsed="1"/>
     <w:lsdException w:name="Table Web 1" w:semiHidden="1" w:unhideWhenUsed="1"/>
-    <w:lsdException w:name="Table Web 2" w:semiHidden="1" w:unhideWhenUsed="1"/>
-    <w:lsdException w:name="Table Web 3" w:semiHidden="1" w:unhideWhenUsed="1"/>
     <w:lsdException w:name="Balloon Text" w:semiHidden="1" w:unhideWhenUsed="1"/>
     <w:lsdException w:name="Table Grid" w:uiPriority="39"/>
     <w:lsdException w:name="Table Theme" w:semiHidden="1" w:unhideWhenUsed="1"/>
@@ -2490,6 +2939,11 @@
     <w:lsdException w:name="List Table 5 Dark Accent 6" w:uiPriority="50"/>
     <w:lsdException w:name="List Table 6 Colorful Accent 6" w:uiPriority="51"/>
     <w:lsdException w:name="List Table 7 Colorful Accent 6" w:uiPriority="52"/>
+    <w:lsdException w:name="Mention" w:semiHidden="1" w:unhideWhenUsed="1"/>
+    <w:lsdException w:name="Smart Hyperlink" w:semiHidden="1" w:unhideWhenUsed="1"/>
+    <w:lsdException w:name="Hashtag" w:semiHidden="1" w:unhideWhenUsed="1"/>
+    <w:lsdException w:name="Unresolved Mention" w:semiHidden="1" w:unhideWhenUsed="1"/>
+    <w:lsdException w:name="Smart Link" w:semiHidden="1" w:unhideWhenUsed="1"/>
   </w:latentStyles>
   <w:style w:type="paragraph" w:default="1" w:styleId="Normal">
     <w:name w:val="Normal"/>

</xml_diff>